<commit_message>
rewrite to make more technical
</commit_message>
<xml_diff>
--- a/Writting assign/Big Data.docx
+++ b/Writting assign/Big Data.docx
@@ -1,6 +1,6 @@
 
 <file path=word/document.xml><?xml version="1.0" encoding="utf-8"?>
-<w:document xmlns:wpc="http://schemas.microsoft.com/office/word/2010/wordprocessingCanvas" xmlns:cx="http://schemas.microsoft.com/office/drawing/2014/chartex" xmlns:cx1="http://schemas.microsoft.com/office/drawing/2015/9/8/chartex" xmlns:cx2="http://schemas.microsoft.com/office/drawing/2015/10/21/chartex" xmlns:mc="http://schemas.openxmlformats.org/markup-compatibility/2006" xmlns:o="urn:schemas-microsoft-com:office:office" xmlns:r="http://schemas.openxmlformats.org/officeDocument/2006/relationships" xmlns:m="http://schemas.openxmlformats.org/officeDocument/2006/math" xmlns:v="urn:schemas-microsoft-com:vml" xmlns:wp14="http://schemas.microsoft.com/office/word/2010/wordprocessingDrawing" xmlns:wp="http://schemas.openxmlformats.org/drawingml/2006/wordprocessingDrawing" xmlns:w10="urn:schemas-microsoft-com:office:word" xmlns:w="http://schemas.openxmlformats.org/wordprocessingml/2006/main" xmlns:w14="http://schemas.microsoft.com/office/word/2010/wordml" xmlns:w15="http://schemas.microsoft.com/office/word/2012/wordml" xmlns:w16se="http://schemas.microsoft.com/office/word/2015/wordml/symex" xmlns:wpg="http://schemas.microsoft.com/office/word/2010/wordprocessingGroup" xmlns:wpi="http://schemas.microsoft.com/office/word/2010/wordprocessingInk" xmlns:wne="http://schemas.microsoft.com/office/word/2006/wordml" xmlns:wps="http://schemas.microsoft.com/office/word/2010/wordprocessingShape" mc:Ignorable="w14 w15 w16se wp14">
+<w:document xmlns:wpc="http://schemas.microsoft.com/office/word/2010/wordprocessingCanvas" xmlns:mc="http://schemas.openxmlformats.org/markup-compatibility/2006" xmlns:o="urn:schemas-microsoft-com:office:office" xmlns:r="http://schemas.openxmlformats.org/officeDocument/2006/relationships" xmlns:m="http://schemas.openxmlformats.org/officeDocument/2006/math" xmlns:v="urn:schemas-microsoft-com:vml" xmlns:wp14="http://schemas.microsoft.com/office/word/2010/wordprocessingDrawing" xmlns:wp="http://schemas.openxmlformats.org/drawingml/2006/wordprocessingDrawing" xmlns:w10="urn:schemas-microsoft-com:office:word" xmlns:w="http://schemas.openxmlformats.org/wordprocessingml/2006/main" xmlns:w14="http://schemas.microsoft.com/office/word/2010/wordml" xmlns:w15="http://schemas.microsoft.com/office/word/2012/wordml" xmlns:wpg="http://schemas.microsoft.com/office/word/2010/wordprocessingGroup" xmlns:wpi="http://schemas.microsoft.com/office/word/2010/wordprocessingInk" xmlns:wne="http://schemas.microsoft.com/office/word/2006/wordml" xmlns:wps="http://schemas.microsoft.com/office/word/2010/wordprocessingShape" mc:Ignorable="w14 w15 wp14">
   <w:body>
     <w:p>
       <w:pPr>
@@ -72,143 +72,70 @@
           <w:szCs w:val="24"/>
         </w:rPr>
         <w:tab/>
-        <w:t xml:space="preserve">In the beginning, man created bits. This in itself was amazing, however before long the bit was insufficient and the first digital evolution took place. The bits were </w:t>
-      </w:r>
-      <w:r>
-        <w:rPr>
-          <w:rFonts w:ascii="Times New Roman" w:hAnsi="Times New Roman" w:cs="Times New Roman"/>
-          <w:sz w:val="24"/>
-          <w:szCs w:val="24"/>
-        </w:rPr>
-        <w:t>fused</w:t>
-      </w:r>
-      <w:r>
-        <w:rPr>
-          <w:rFonts w:ascii="Times New Roman" w:hAnsi="Times New Roman" w:cs="Times New Roman"/>
-          <w:sz w:val="24"/>
-          <w:szCs w:val="24"/>
-        </w:rPr>
-        <w:t xml:space="preserve"> together in groups of eight, they were now a collective entity that behaved in all the same manner as the original</w:t>
-      </w:r>
-      <w:r>
-        <w:rPr>
-          <w:rFonts w:ascii="Times New Roman" w:hAnsi="Times New Roman" w:cs="Times New Roman"/>
-          <w:sz w:val="24"/>
-          <w:szCs w:val="24"/>
-        </w:rPr>
-        <w:t xml:space="preserve"> plus more. Bytes where then group in the thousands. Bytes to kilobytes, then megabytes, gigabytes, terabytes, and so on. These events occurred in a relatively small amount </w:t>
-      </w:r>
-      <w:r>
-        <w:rPr>
-          <w:rFonts w:ascii="Times New Roman" w:hAnsi="Times New Roman" w:cs="Times New Roman"/>
-          <w:sz w:val="24"/>
-          <w:szCs w:val="24"/>
-        </w:rPr>
-        <w:t>of time and have resulted in the monsters that exists today</w:t>
-      </w:r>
-      <w:r>
-        <w:rPr>
-          <w:rFonts w:ascii="Times New Roman" w:hAnsi="Times New Roman" w:cs="Times New Roman"/>
-          <w:sz w:val="24"/>
-          <w:szCs w:val="24"/>
-        </w:rPr>
-        <w:t>. Commonly referred to as Big Data,</w:t>
-      </w:r>
-      <w:r>
-        <w:rPr>
-          <w:rFonts w:ascii="Times New Roman" w:hAnsi="Times New Roman" w:cs="Times New Roman"/>
-          <w:sz w:val="24"/>
-          <w:szCs w:val="24"/>
-        </w:rPr>
-        <w:t xml:space="preserve"> the exponential growth of computing power and communications </w:t>
-      </w:r>
-      <w:r>
-        <w:rPr>
-          <w:rFonts w:ascii="Times New Roman" w:hAnsi="Times New Roman" w:cs="Times New Roman"/>
-          <w:sz w:val="24"/>
-          <w:szCs w:val="24"/>
-        </w:rPr>
-        <w:t xml:space="preserve">have given rise to </w:t>
-      </w:r>
-      <w:r>
-        <w:rPr>
-          <w:rFonts w:ascii="Times New Roman" w:hAnsi="Times New Roman" w:cs="Times New Roman"/>
-          <w:sz w:val="24"/>
-          <w:szCs w:val="24"/>
-        </w:rPr>
-        <w:t xml:space="preserve">a need for large amounts of storage. At first there were few masters of these machine and they help facilitate </w:t>
-      </w:r>
-      <w:r>
-        <w:rPr>
-          <w:rFonts w:ascii="Times New Roman" w:hAnsi="Times New Roman" w:cs="Times New Roman"/>
-          <w:sz w:val="24"/>
-          <w:szCs w:val="24"/>
-        </w:rPr>
-        <w:t>a healthy</w:t>
-      </w:r>
-      <w:r>
-        <w:rPr>
-          <w:rFonts w:ascii="Times New Roman" w:hAnsi="Times New Roman" w:cs="Times New Roman"/>
-          <w:sz w:val="24"/>
-          <w:szCs w:val="24"/>
-        </w:rPr>
-        <w:t xml:space="preserve"> ecosystem for these delicate creatures to flourish. After time there came </w:t>
-      </w:r>
-      <w:r>
-        <w:rPr>
-          <w:rFonts w:ascii="Times New Roman" w:hAnsi="Times New Roman" w:cs="Times New Roman"/>
-          <w:sz w:val="24"/>
-          <w:szCs w:val="24"/>
-        </w:rPr>
-        <w:t>Individuals who did not fully comprehend the interworking’s of these creations. They poked and prodded until these codes bent to their will. Over time these electric slaves became very misunderstood and their masters became less understanding. Eventually leading to separation between men into two groups the “pokers” and the “caretakers”. The pokers contribute in a negative sense and the caretakers help protect machine and men from the ones who would tinker without knowing. We must be careful to not upset these delicate creatures as we become more dependent on them</w:t>
-      </w:r>
-      <w:r>
-        <w:rPr>
-          <w:rFonts w:ascii="Times New Roman" w:hAnsi="Times New Roman" w:cs="Times New Roman"/>
-          <w:sz w:val="24"/>
-          <w:szCs w:val="24"/>
-        </w:rPr>
-        <w:t>,</w:t>
-      </w:r>
-      <w:r>
-        <w:rPr>
-          <w:rFonts w:ascii="Times New Roman" w:hAnsi="Times New Roman" w:cs="Times New Roman"/>
-          <w:sz w:val="24"/>
-          <w:szCs w:val="24"/>
-        </w:rPr>
-        <w:t xml:space="preserve"> </w:t>
-      </w:r>
-      <w:r>
-        <w:rPr>
-          <w:rFonts w:ascii="Times New Roman" w:hAnsi="Times New Roman" w:cs="Times New Roman"/>
-          <w:sz w:val="24"/>
-          <w:szCs w:val="24"/>
-        </w:rPr>
-        <w:t>f</w:t>
-      </w:r>
-      <w:r>
-        <w:rPr>
-          <w:rFonts w:ascii="Times New Roman" w:hAnsi="Times New Roman" w:cs="Times New Roman"/>
-          <w:sz w:val="24"/>
-          <w:szCs w:val="24"/>
-        </w:rPr>
-        <w:t>or in the future</w:t>
-      </w:r>
-      <w:r>
-        <w:rPr>
-          <w:rFonts w:ascii="Times New Roman" w:hAnsi="Times New Roman" w:cs="Times New Roman"/>
-          <w:sz w:val="24"/>
-          <w:szCs w:val="24"/>
-        </w:rPr>
-        <w:t>,</w:t>
-      </w:r>
-      <w:r>
-        <w:rPr>
-          <w:rFonts w:ascii="Times New Roman" w:hAnsi="Times New Roman" w:cs="Times New Roman"/>
-          <w:sz w:val="24"/>
-          <w:szCs w:val="24"/>
-        </w:rPr>
-        <w:t xml:space="preserve"> we may be slaves to them.</w:t>
+      </w:r>
+      <w:r>
+        <w:rPr>
+          <w:rFonts w:ascii="Times New Roman" w:hAnsi="Times New Roman" w:cs="Times New Roman"/>
+          <w:sz w:val="24"/>
+          <w:szCs w:val="24"/>
+        </w:rPr>
+        <w:t xml:space="preserve">Before the first digital computing machine was invented the concept of a Bit was created. This led to advances in manufacturing and help facilitate the industrial revolution. As this idea evolved </w:t>
+      </w:r>
+      <w:r>
+        <w:rPr>
+          <w:rFonts w:ascii="Times New Roman" w:hAnsi="Times New Roman" w:cs="Times New Roman"/>
+          <w:sz w:val="24"/>
+          <w:szCs w:val="24"/>
+        </w:rPr>
+        <w:t>onto a digital platform,</w:t>
+      </w:r>
+      <w:r>
+        <w:rPr>
+          <w:rFonts w:ascii="Times New Roman" w:hAnsi="Times New Roman" w:cs="Times New Roman"/>
+          <w:sz w:val="24"/>
+          <w:szCs w:val="24"/>
+        </w:rPr>
+        <w:t xml:space="preserve"> the </w:t>
+      </w:r>
+      <w:r>
+        <w:rPr>
+          <w:rFonts w:ascii="Times New Roman" w:hAnsi="Times New Roman" w:cs="Times New Roman"/>
+          <w:sz w:val="24"/>
+          <w:szCs w:val="24"/>
+        </w:rPr>
+        <w:t>bits were grouped</w:t>
+      </w:r>
+      <w:r>
+        <w:rPr>
+          <w:rFonts w:ascii="Times New Roman" w:hAnsi="Times New Roman" w:cs="Times New Roman"/>
+          <w:sz w:val="24"/>
+          <w:szCs w:val="24"/>
+        </w:rPr>
+        <w:t xml:space="preserve"> together into Bytes. These grouping eventually became large enough to need new terminology to describe them. </w:t>
+      </w:r>
+      <w:r>
+        <w:rPr>
+          <w:rFonts w:ascii="Times New Roman" w:hAnsi="Times New Roman" w:cs="Times New Roman"/>
+          <w:sz w:val="24"/>
+          <w:szCs w:val="24"/>
+        </w:rPr>
+        <w:t xml:space="preserve">After time, </w:t>
+      </w:r>
+      <w:r>
+        <w:rPr>
+          <w:rFonts w:ascii="Times New Roman" w:hAnsi="Times New Roman" w:cs="Times New Roman"/>
+          <w:sz w:val="24"/>
+          <w:szCs w:val="24"/>
+        </w:rPr>
+        <w:t>this el</w:t>
+      </w:r>
+      <w:r>
+        <w:rPr>
+          <w:rFonts w:ascii="Times New Roman" w:hAnsi="Times New Roman" w:cs="Times New Roman"/>
+          <w:sz w:val="24"/>
+          <w:szCs w:val="24"/>
+        </w:rPr>
+        <w:t>ectronic information became so large that traditional processing techniques were inadequate. In modern computing, a program will run until completion or if the program takes over a certain amount of time. Big Data will almost always go over the allotted time because of the very large data sets being processed. This requires adaptation of traditional methods for such a large scale.</w:t>
       </w:r>
     </w:p>
     <w:p>
@@ -227,7 +154,38 @@
           <w:szCs w:val="24"/>
         </w:rPr>
         <w:tab/>
-        <w:t>In an attempt to understand this better, let us start back at the beginning and move forward. The first known bit was not electronic, but rather a hole punched through a stiff piece of paper that was fed into a mechanical loom to produce specific patters</w:t>
+      </w:r>
+      <w:r>
+        <w:rPr>
+          <w:rFonts w:ascii="Times New Roman" w:hAnsi="Times New Roman" w:cs="Times New Roman"/>
+          <w:sz w:val="24"/>
+          <w:szCs w:val="24"/>
+        </w:rPr>
+        <w:t>T</w:t>
+      </w:r>
+      <w:r>
+        <w:rPr>
+          <w:rFonts w:ascii="Times New Roman" w:hAnsi="Times New Roman" w:cs="Times New Roman"/>
+          <w:sz w:val="24"/>
+          <w:szCs w:val="24"/>
+        </w:rPr>
+        <w:t>he first known bit was not electronic, but rather a hole punched through a stiff piece of paper that was fed into a mechanical loom to produce specific patter</w:t>
+      </w:r>
+      <w:r>
+        <w:rPr>
+          <w:rFonts w:ascii="Times New Roman" w:hAnsi="Times New Roman" w:cs="Times New Roman"/>
+          <w:sz w:val="24"/>
+          <w:szCs w:val="24"/>
+        </w:rPr>
+        <w:t>n</w:t>
+      </w:r>
+      <w:r>
+        <w:rPr>
+          <w:rFonts w:ascii="Times New Roman" w:hAnsi="Times New Roman" w:cs="Times New Roman"/>
+          <w:sz w:val="24"/>
+          <w:szCs w:val="24"/>
+        </w:rPr>
+        <w:t>s</w:t>
       </w:r>
       <w:r>
         <w:rPr>
@@ -271,7 +229,23 @@
           <w:sz w:val="24"/>
           <w:szCs w:val="24"/>
         </w:rPr>
-        <w:t xml:space="preserve"> in 1732[</w:t>
+        <w:t xml:space="preserve"> in 1732</w:t>
+      </w:r>
+      <w:r>
+        <w:rPr>
+          <w:rFonts w:ascii="Times New Roman" w:hAnsi="Times New Roman" w:cs="Times New Roman"/>
+          <w:sz w:val="24"/>
+          <w:szCs w:val="24"/>
+        </w:rPr>
+        <w:t xml:space="preserve"> </w:t>
+      </w:r>
+      <w:r>
+        <w:rPr>
+          <w:rFonts w:ascii="Times New Roman" w:hAnsi="Times New Roman" w:cs="Times New Roman"/>
+          <w:sz w:val="24"/>
+          <w:szCs w:val="24"/>
+        </w:rPr>
+        <w:t>[</w:t>
       </w:r>
       <w:r>
         <w:rPr>
@@ -319,92 +293,191 @@
           <w:sz w:val="24"/>
           <w:szCs w:val="24"/>
         </w:rPr>
-        <w:t xml:space="preserve">. Babbage’s machine is considered to be the first computer because of its ability to process and store data for computing </w:t>
-      </w:r>
-      <w:proofErr w:type="gramStart"/>
-      <w:r>
-        <w:rPr>
-          <w:rFonts w:ascii="Times New Roman" w:hAnsi="Times New Roman" w:cs="Times New Roman"/>
-          <w:sz w:val="24"/>
-          <w:szCs w:val="24"/>
-        </w:rPr>
-        <w:t>purposes</w:t>
-      </w:r>
-      <w:bookmarkStart w:id="0" w:name="_GoBack"/>
-      <w:bookmarkEnd w:id="0"/>
-      <w:r>
-        <w:rPr>
-          <w:rFonts w:ascii="Times New Roman" w:hAnsi="Times New Roman" w:cs="Times New Roman"/>
-          <w:sz w:val="24"/>
-          <w:szCs w:val="24"/>
-        </w:rPr>
-        <w:t>[</w:t>
-      </w:r>
-      <w:proofErr w:type="gramEnd"/>
-      <w:r>
-        <w:rPr>
-          <w:rFonts w:ascii="Times New Roman" w:hAnsi="Times New Roman" w:cs="Times New Roman"/>
-          <w:sz w:val="24"/>
-          <w:szCs w:val="24"/>
-        </w:rPr>
-        <w:t>2]</w:t>
-      </w:r>
-      <w:r>
-        <w:rPr>
-          <w:rFonts w:ascii="Times New Roman" w:hAnsi="Times New Roman" w:cs="Times New Roman"/>
-          <w:sz w:val="24"/>
-          <w:szCs w:val="24"/>
-        </w:rPr>
-        <w:t>. The encoding of text occurred for the first time with the invention of Morse Code in 1844. This is the first time bits were paired. Let us jump ahead to 1928 w</w:t>
-      </w:r>
-      <w:r>
-        <w:rPr>
-          <w:rFonts w:ascii="Times New Roman" w:hAnsi="Times New Roman" w:cs="Times New Roman"/>
-          <w:sz w:val="24"/>
-          <w:szCs w:val="24"/>
-        </w:rPr>
-        <w:t>ith</w:t>
-      </w:r>
-      <w:r>
-        <w:rPr>
-          <w:rFonts w:ascii="Times New Roman" w:hAnsi="Times New Roman" w:cs="Times New Roman"/>
-          <w:sz w:val="24"/>
-          <w:szCs w:val="24"/>
-        </w:rPr>
-        <w:t xml:space="preserve"> the introduction of logarithmic bits.</w:t>
-      </w:r>
-      <w:r>
-        <w:rPr>
-          <w:rFonts w:ascii="Times New Roman" w:hAnsi="Times New Roman" w:cs="Times New Roman"/>
-          <w:sz w:val="24"/>
-          <w:szCs w:val="24"/>
-        </w:rPr>
-        <w:t xml:space="preserve"> This allowed complex data to be abstracted into almost any number of bit. In the next several decades, events started to snowball and things started to get out of hand.</w:t>
-      </w:r>
-      <w:r>
-        <w:rPr>
-          <w:rFonts w:ascii="Times New Roman" w:hAnsi="Times New Roman" w:cs="Times New Roman"/>
-          <w:sz w:val="24"/>
-          <w:szCs w:val="24"/>
-        </w:rPr>
-        <w:t xml:space="preserve"> Problems started to arise as the digital evolution took off. The people in charge of these creations implemented standards and control formats. As man is lazy and imperfect, some of these standards were not adhered to. Small </w:t>
-      </w:r>
-      <w:r>
-        <w:rPr>
-          <w:rFonts w:ascii="Times New Roman" w:hAnsi="Times New Roman" w:cs="Times New Roman"/>
-          <w:sz w:val="24"/>
-          <w:szCs w:val="24"/>
-        </w:rPr>
-        <w:lastRenderedPageBreak/>
-        <w:t>anomalies started to arise in the behavior as the size and complexities of the machines grew. Fast forw</w:t>
-      </w:r>
-      <w:r>
-        <w:rPr>
-          <w:rFonts w:ascii="Times New Roman" w:hAnsi="Times New Roman" w:cs="Times New Roman"/>
-          <w:sz w:val="24"/>
-          <w:szCs w:val="24"/>
-        </w:rPr>
-        <w:t xml:space="preserve">ard to the 1990’s and here comes the internet. Now more than ever the evolution is in full force and more humans have the ability to modify digital processes and also get more reliant on them. This gives birth to the monster in question, Big Data. Large pieces of software are now keeping accounts of large fractions of the world population. This poses more problems as the data monster grows there is a lower ratio of man to machine. </w:t>
+        <w:t>. Babbage’s machine is considered to be the first computer because of its ability to process and store data for computing purposes</w:t>
+      </w:r>
+      <w:r>
+        <w:rPr>
+          <w:rFonts w:ascii="Times New Roman" w:hAnsi="Times New Roman" w:cs="Times New Roman"/>
+          <w:sz w:val="24"/>
+          <w:szCs w:val="24"/>
+        </w:rPr>
+        <w:t xml:space="preserve"> </w:t>
+      </w:r>
+      <w:r>
+        <w:rPr>
+          <w:rFonts w:ascii="Times New Roman" w:hAnsi="Times New Roman" w:cs="Times New Roman"/>
+          <w:sz w:val="24"/>
+          <w:szCs w:val="24"/>
+        </w:rPr>
+        <w:t>[2]</w:t>
+      </w:r>
+      <w:r>
+        <w:rPr>
+          <w:rFonts w:ascii="Times New Roman" w:hAnsi="Times New Roman" w:cs="Times New Roman"/>
+          <w:sz w:val="24"/>
+          <w:szCs w:val="24"/>
+        </w:rPr>
+        <w:t xml:space="preserve">. The encoding of text occurred for the first time with the invention of Morse Code in 1844. This is the first time bits were paired. </w:t>
+      </w:r>
+      <w:r>
+        <w:rPr>
+          <w:rFonts w:ascii="Times New Roman" w:hAnsi="Times New Roman" w:cs="Times New Roman"/>
+          <w:sz w:val="24"/>
+          <w:szCs w:val="24"/>
+        </w:rPr>
+        <w:t>In</w:t>
+      </w:r>
+      <w:r>
+        <w:rPr>
+          <w:rFonts w:ascii="Times New Roman" w:hAnsi="Times New Roman" w:cs="Times New Roman"/>
+          <w:sz w:val="24"/>
+          <w:szCs w:val="24"/>
+        </w:rPr>
+        <w:t xml:space="preserve"> 1928 logarithmic bits</w:t>
+      </w:r>
+      <w:r>
+        <w:rPr>
+          <w:rFonts w:ascii="Times New Roman" w:hAnsi="Times New Roman" w:cs="Times New Roman"/>
+          <w:sz w:val="24"/>
+          <w:szCs w:val="24"/>
+        </w:rPr>
+        <w:t xml:space="preserve"> were introduced</w:t>
+      </w:r>
+      <w:r>
+        <w:rPr>
+          <w:rFonts w:ascii="Times New Roman" w:hAnsi="Times New Roman" w:cs="Times New Roman"/>
+          <w:sz w:val="24"/>
+          <w:szCs w:val="24"/>
+        </w:rPr>
+        <w:t>.</w:t>
+      </w:r>
+      <w:r>
+        <w:rPr>
+          <w:rFonts w:ascii="Times New Roman" w:hAnsi="Times New Roman" w:cs="Times New Roman"/>
+          <w:sz w:val="24"/>
+          <w:szCs w:val="24"/>
+        </w:rPr>
+        <w:t xml:space="preserve"> This allowed complex data to be abstracted into almost any number of bit. In the next several decades, </w:t>
+      </w:r>
+      <w:r>
+        <w:rPr>
+          <w:rFonts w:ascii="Times New Roman" w:hAnsi="Times New Roman" w:cs="Times New Roman"/>
+          <w:sz w:val="24"/>
+          <w:szCs w:val="24"/>
+        </w:rPr>
+        <w:t>p</w:t>
+      </w:r>
+      <w:r>
+        <w:rPr>
+          <w:rFonts w:ascii="Times New Roman" w:hAnsi="Times New Roman" w:cs="Times New Roman"/>
+          <w:sz w:val="24"/>
+          <w:szCs w:val="24"/>
+        </w:rPr>
+        <w:t>roblems started to arise as the digital evolution took off. The people in charge of these creations implemented standards and control formats</w:t>
+      </w:r>
+      <w:r>
+        <w:rPr>
+          <w:rFonts w:ascii="Times New Roman" w:hAnsi="Times New Roman" w:cs="Times New Roman"/>
+          <w:sz w:val="24"/>
+          <w:szCs w:val="24"/>
+        </w:rPr>
+        <w:t>, but</w:t>
+      </w:r>
+      <w:r>
+        <w:rPr>
+          <w:rFonts w:ascii="Times New Roman" w:hAnsi="Times New Roman" w:cs="Times New Roman"/>
+          <w:sz w:val="24"/>
+          <w:szCs w:val="24"/>
+        </w:rPr>
+        <w:t xml:space="preserve"> some of these standards were not adhered to. Small anomalies started to arise in the behavior as the size and complexities of the machines grew. Fast forw</w:t>
+      </w:r>
+      <w:r>
+        <w:rPr>
+          <w:rFonts w:ascii="Times New Roman" w:hAnsi="Times New Roman" w:cs="Times New Roman"/>
+          <w:sz w:val="24"/>
+          <w:szCs w:val="24"/>
+        </w:rPr>
+        <w:t xml:space="preserve">ard to the 1990’s </w:t>
+      </w:r>
+      <w:r>
+        <w:rPr>
+          <w:rFonts w:ascii="Times New Roman" w:hAnsi="Times New Roman" w:cs="Times New Roman"/>
+          <w:sz w:val="24"/>
+          <w:szCs w:val="24"/>
+        </w:rPr>
+        <w:t>the creation of</w:t>
+      </w:r>
+      <w:r>
+        <w:rPr>
+          <w:rFonts w:ascii="Times New Roman" w:hAnsi="Times New Roman" w:cs="Times New Roman"/>
+          <w:sz w:val="24"/>
+          <w:szCs w:val="24"/>
+        </w:rPr>
+        <w:t xml:space="preserve"> the internet. Now more than ever the evolution is in full force and more humans have the ability to modify digital processes and also </w:t>
+      </w:r>
+      <w:r>
+        <w:rPr>
+          <w:rFonts w:ascii="Times New Roman" w:hAnsi="Times New Roman" w:cs="Times New Roman"/>
+          <w:sz w:val="24"/>
+          <w:szCs w:val="24"/>
+        </w:rPr>
+        <w:t>become</w:t>
+      </w:r>
+      <w:r>
+        <w:rPr>
+          <w:rFonts w:ascii="Times New Roman" w:hAnsi="Times New Roman" w:cs="Times New Roman"/>
+          <w:sz w:val="24"/>
+          <w:szCs w:val="24"/>
+        </w:rPr>
+        <w:t xml:space="preserve"> more reliant on them</w:t>
+      </w:r>
+      <w:r>
+        <w:rPr>
+          <w:rFonts w:ascii="Times New Roman" w:hAnsi="Times New Roman" w:cs="Times New Roman"/>
+          <w:sz w:val="24"/>
+          <w:szCs w:val="24"/>
+        </w:rPr>
+        <w:t>, resulting in</w:t>
+      </w:r>
+      <w:r>
+        <w:rPr>
+          <w:rFonts w:ascii="Times New Roman" w:hAnsi="Times New Roman" w:cs="Times New Roman"/>
+          <w:sz w:val="24"/>
+          <w:szCs w:val="24"/>
+        </w:rPr>
+        <w:t xml:space="preserve"> Big Data. Large pieces of software are now keeping accounts of large fractions of the world population. This poses more problems as the </w:t>
+      </w:r>
+      <w:r>
+        <w:rPr>
+          <w:rFonts w:ascii="Times New Roman" w:hAnsi="Times New Roman" w:cs="Times New Roman"/>
+          <w:sz w:val="24"/>
+          <w:szCs w:val="24"/>
+        </w:rPr>
+        <w:t>amount of data</w:t>
+      </w:r>
+      <w:r>
+        <w:rPr>
+          <w:rFonts w:ascii="Times New Roman" w:hAnsi="Times New Roman" w:cs="Times New Roman"/>
+          <w:sz w:val="24"/>
+          <w:szCs w:val="24"/>
+        </w:rPr>
+        <w:t xml:space="preserve"> grows there is a lower ratio of man to machine. </w:t>
+      </w:r>
+      <w:r>
+        <w:rPr>
+          <w:rFonts w:ascii="Times New Roman" w:hAnsi="Times New Roman" w:cs="Times New Roman"/>
+          <w:sz w:val="24"/>
+          <w:szCs w:val="24"/>
+        </w:rPr>
+        <w:t>. If a person wishes to try to contribute</w:t>
+      </w:r>
+      <w:r>
+        <w:rPr>
+          <w:rFonts w:ascii="Times New Roman" w:hAnsi="Times New Roman" w:cs="Times New Roman"/>
+          <w:sz w:val="24"/>
+          <w:szCs w:val="24"/>
+        </w:rPr>
+        <w:t xml:space="preserve"> as minimally as possible to the growth of Big Data the most important thing to do is to be aware of what is called a “digital footprint”. Every time you sign up for a new email or create any sort of account online, there are records held in a server database somewhere. The information that an individual places on a website or any other form of electronic communication is known as a digital footprint.</w:t>
       </w:r>
     </w:p>
     <w:p>
@@ -423,24 +496,112 @@
           <w:sz w:val="24"/>
           <w:szCs w:val="24"/>
         </w:rPr>
-        <w:t xml:space="preserve">More specifically speaking Big Data can be classified into </w:t>
-      </w:r>
-      <w:r>
-        <w:rPr>
-          <w:rFonts w:ascii="Times New Roman" w:hAnsi="Times New Roman" w:cs="Times New Roman"/>
-          <w:sz w:val="24"/>
-          <w:szCs w:val="24"/>
-        </w:rPr>
-        <w:t xml:space="preserve">different areas. Black Box Data consists of flight records such as aircraft components, voice recordings, GPS signals, trajectory, and more. Social Media Data, such as Facebook or Twitter, keep track of information on connections, views, and large amount of text. The rest include Stock Exchange Data, Power Grid Data, Transportation Data, and Search Engine </w:t>
-      </w:r>
-      <w:proofErr w:type="gramStart"/>
-      <w:r>
-        <w:rPr>
-          <w:rFonts w:ascii="Times New Roman" w:hAnsi="Times New Roman" w:cs="Times New Roman"/>
-          <w:sz w:val="24"/>
-          <w:szCs w:val="24"/>
-        </w:rPr>
-        <w:t>Data.</w:t>
+        <w:lastRenderedPageBreak/>
+        <w:t>More specifically</w:t>
+      </w:r>
+      <w:r>
+        <w:rPr>
+          <w:rFonts w:ascii="Times New Roman" w:hAnsi="Times New Roman" w:cs="Times New Roman"/>
+          <w:sz w:val="24"/>
+          <w:szCs w:val="24"/>
+        </w:rPr>
+        <w:t>,</w:t>
+      </w:r>
+      <w:r>
+        <w:rPr>
+          <w:rFonts w:ascii="Times New Roman" w:hAnsi="Times New Roman" w:cs="Times New Roman"/>
+          <w:sz w:val="24"/>
+          <w:szCs w:val="24"/>
+        </w:rPr>
+        <w:t xml:space="preserve"> Big Data can be classified into </w:t>
+      </w:r>
+      <w:r>
+        <w:rPr>
+          <w:rFonts w:ascii="Times New Roman" w:hAnsi="Times New Roman" w:cs="Times New Roman"/>
+          <w:sz w:val="24"/>
+          <w:szCs w:val="24"/>
+        </w:rPr>
+        <w:t xml:space="preserve">three </w:t>
+      </w:r>
+      <w:r>
+        <w:rPr>
+          <w:rFonts w:ascii="Times New Roman" w:hAnsi="Times New Roman" w:cs="Times New Roman"/>
+          <w:sz w:val="24"/>
+          <w:szCs w:val="24"/>
+        </w:rPr>
+        <w:t>different areas</w:t>
+      </w:r>
+      <w:r>
+        <w:rPr>
+          <w:rFonts w:ascii="Times New Roman" w:hAnsi="Times New Roman" w:cs="Times New Roman"/>
+          <w:sz w:val="24"/>
+          <w:szCs w:val="24"/>
+        </w:rPr>
+        <w:t xml:space="preserve"> known as the three V’s</w:t>
+      </w:r>
+      <w:r>
+        <w:rPr>
+          <w:rFonts w:ascii="Times New Roman" w:hAnsi="Times New Roman" w:cs="Times New Roman"/>
+          <w:sz w:val="24"/>
+          <w:szCs w:val="24"/>
+        </w:rPr>
+        <w:t xml:space="preserve">. </w:t>
+      </w:r>
+      <w:r>
+        <w:rPr>
+          <w:rFonts w:ascii="Times New Roman" w:hAnsi="Times New Roman" w:cs="Times New Roman"/>
+          <w:sz w:val="24"/>
+          <w:szCs w:val="24"/>
+        </w:rPr>
+        <w:t xml:space="preserve">The three V’s are volume, velocity, and variety. Examples of Variety are Black Box Data, Social Media records, and </w:t>
+      </w:r>
+      <w:r>
+        <w:rPr>
+          <w:rFonts w:ascii="Times New Roman" w:hAnsi="Times New Roman" w:cs="Times New Roman"/>
+          <w:sz w:val="24"/>
+          <w:szCs w:val="24"/>
+        </w:rPr>
+        <w:t>Infrastructure Data</w:t>
+      </w:r>
+      <w:r>
+        <w:rPr>
+          <w:rFonts w:ascii="Times New Roman" w:hAnsi="Times New Roman" w:cs="Times New Roman"/>
+          <w:sz w:val="24"/>
+          <w:szCs w:val="24"/>
+        </w:rPr>
+        <w:t xml:space="preserve">. </w:t>
+      </w:r>
+      <w:r>
+        <w:rPr>
+          <w:rFonts w:ascii="Times New Roman" w:hAnsi="Times New Roman" w:cs="Times New Roman"/>
+          <w:sz w:val="24"/>
+          <w:szCs w:val="24"/>
+        </w:rPr>
+        <w:t>Black Box Data consists of flight records such as aircraft components, voice recordings, GPS signals, trajectory, and more. Social Media Data, such as Facebook or Twitter, keep track of information on connections, views, and large amount</w:t>
+      </w:r>
+      <w:r>
+        <w:rPr>
+          <w:rFonts w:ascii="Times New Roman" w:hAnsi="Times New Roman" w:cs="Times New Roman"/>
+          <w:sz w:val="24"/>
+          <w:szCs w:val="24"/>
+        </w:rPr>
+        <w:t>s</w:t>
+      </w:r>
+      <w:r>
+        <w:rPr>
+          <w:rFonts w:ascii="Times New Roman" w:hAnsi="Times New Roman" w:cs="Times New Roman"/>
+          <w:sz w:val="24"/>
+          <w:szCs w:val="24"/>
+        </w:rPr>
+        <w:t xml:space="preserve"> of text. The rest include Stock Exchange Data, Power Grid Data, Transportati</w:t>
+      </w:r>
+      <w:r>
+        <w:rPr>
+          <w:rFonts w:ascii="Times New Roman" w:hAnsi="Times New Roman" w:cs="Times New Roman"/>
+          <w:sz w:val="24"/>
+          <w:szCs w:val="24"/>
+        </w:rPr>
+        <w:t xml:space="preserve">on Data, and Search Engine Data </w:t>
       </w:r>
       <w:r>
         <w:rPr>
@@ -450,7 +611,6 @@
         </w:rPr>
         <w:t>[</w:t>
       </w:r>
-      <w:proofErr w:type="gramEnd"/>
       <w:r>
         <w:rPr>
           <w:rFonts w:ascii="Times New Roman" w:hAnsi="Times New Roman" w:cs="Times New Roman"/>
@@ -473,15 +633,39 @@
           <w:sz w:val="24"/>
           <w:szCs w:val="24"/>
         </w:rPr>
-        <w:t xml:space="preserve"> These information banks are so vastly large that traditional data processing techniques have once more become obsolete. The data contained in these records can be one of three different types Structured, Semi Structured, and Unstructured.  Structural data, such as SQL, has relationships</w:t>
-      </w:r>
-      <w:r>
-        <w:rPr>
-          <w:rFonts w:ascii="Times New Roman" w:hAnsi="Times New Roman" w:cs="Times New Roman"/>
-          <w:sz w:val="24"/>
-          <w:szCs w:val="24"/>
-        </w:rPr>
-        <w:t xml:space="preserve"> that tie them together making for better access to records that may be disconnected. Semi structured data has some relational data only for basic organization. Finally, unstructured data has no relationships at all and is used in raw data processing.  Big data is important in providing detailed analysis on large scale data sets in real time. This gives companies better decision making facts to optimize performance of the company.</w:t>
+        <w:t>.</w:t>
+      </w:r>
+      <w:r>
+        <w:rPr>
+          <w:rFonts w:ascii="Times New Roman" w:hAnsi="Times New Roman" w:cs="Times New Roman"/>
+          <w:sz w:val="24"/>
+          <w:szCs w:val="24"/>
+        </w:rPr>
+        <w:t xml:space="preserve"> These information banks are so vastly large that traditional data processing techniques have once more become obsolete. The data contained in these records can be one of three di</w:t>
+      </w:r>
+      <w:r>
+        <w:rPr>
+          <w:rFonts w:ascii="Times New Roman" w:hAnsi="Times New Roman" w:cs="Times New Roman"/>
+          <w:sz w:val="24"/>
+          <w:szCs w:val="24"/>
+        </w:rPr>
+        <w:t>fferent types Structured, Semi s</w:t>
+      </w:r>
+      <w:r>
+        <w:rPr>
+          <w:rFonts w:ascii="Times New Roman" w:hAnsi="Times New Roman" w:cs="Times New Roman"/>
+          <w:sz w:val="24"/>
+          <w:szCs w:val="24"/>
+        </w:rPr>
+        <w:t>tructured, and Unstructured.  Structural data, such as SQL, has relationships</w:t>
+      </w:r>
+      <w:r>
+        <w:rPr>
+          <w:rFonts w:ascii="Times New Roman" w:hAnsi="Times New Roman" w:cs="Times New Roman"/>
+          <w:sz w:val="24"/>
+          <w:szCs w:val="24"/>
+        </w:rPr>
+        <w:t xml:space="preserve"> that tie them together making for better access to records that may be disconnected. Semi structured data has some relational data only for basic organization. Finally, unstructured data has no relationships at all and is used in raw data processing.  Big data is important in providing detailed analysis on large scale data sets in real time. This gives companies better decision making facts to optimize performance of the company</w:t>
       </w:r>
     </w:p>
     <w:p>
@@ -500,24 +684,338 @@
           <w:sz w:val="24"/>
           <w:szCs w:val="24"/>
         </w:rPr>
-        <w:t>With big data comes big problems</w:t>
-      </w:r>
-      <w:r>
-        <w:rPr>
-          <w:rFonts w:ascii="Times New Roman" w:hAnsi="Times New Roman" w:cs="Times New Roman"/>
-          <w:sz w:val="24"/>
-          <w:szCs w:val="24"/>
-        </w:rPr>
-        <w:t xml:space="preserve">. The biggest being access, with such large data sets it is very difficult to find one single item in the million, billions or more records contained in the set. This is not very easily solved but more easily managed with the differing big data types mentioned earlier. The issue of concurrent access is another major problem. That is to say when two or more entities modify the same records simultaneously, which one should be kept. Again no real solution exists but at the moment records are checked for differences and merged together, another technique is to notify and reload the data to the user that attempted to save </w:t>
-      </w:r>
-      <w:proofErr w:type="gramStart"/>
-      <w:r>
-        <w:rPr>
-          <w:rFonts w:ascii="Times New Roman" w:hAnsi="Times New Roman" w:cs="Times New Roman"/>
-          <w:sz w:val="24"/>
-          <w:szCs w:val="24"/>
-        </w:rPr>
-        <w:t>last</w:t>
+        <w:t xml:space="preserve">With </w:t>
+      </w:r>
+      <w:r>
+        <w:rPr>
+          <w:rFonts w:ascii="Times New Roman" w:hAnsi="Times New Roman" w:cs="Times New Roman"/>
+          <w:sz w:val="24"/>
+          <w:szCs w:val="24"/>
+        </w:rPr>
+        <w:t>B</w:t>
+      </w:r>
+      <w:r>
+        <w:rPr>
+          <w:rFonts w:ascii="Times New Roman" w:hAnsi="Times New Roman" w:cs="Times New Roman"/>
+          <w:sz w:val="24"/>
+          <w:szCs w:val="24"/>
+        </w:rPr>
+        <w:t xml:space="preserve">ig </w:t>
+      </w:r>
+      <w:r>
+        <w:rPr>
+          <w:rFonts w:ascii="Times New Roman" w:hAnsi="Times New Roman" w:cs="Times New Roman"/>
+          <w:sz w:val="24"/>
+          <w:szCs w:val="24"/>
+        </w:rPr>
+        <w:t>D</w:t>
+      </w:r>
+      <w:r>
+        <w:rPr>
+          <w:rFonts w:ascii="Times New Roman" w:hAnsi="Times New Roman" w:cs="Times New Roman"/>
+          <w:sz w:val="24"/>
+          <w:szCs w:val="24"/>
+        </w:rPr>
+        <w:t>ata comes big problems</w:t>
+      </w:r>
+      <w:r>
+        <w:rPr>
+          <w:rFonts w:ascii="Times New Roman" w:hAnsi="Times New Roman" w:cs="Times New Roman"/>
+          <w:sz w:val="24"/>
+          <w:szCs w:val="24"/>
+        </w:rPr>
+        <w:t xml:space="preserve">. </w:t>
+      </w:r>
+      <w:r>
+        <w:rPr>
+          <w:rFonts w:ascii="Times New Roman" w:hAnsi="Times New Roman" w:cs="Times New Roman"/>
+          <w:sz w:val="24"/>
+          <w:szCs w:val="24"/>
+        </w:rPr>
+        <w:t>In some aspects Big Data security concerns its self with most of the same topics as traditional security. There are however, some additional item that need to be taken into account</w:t>
+      </w:r>
+      <w:r>
+        <w:rPr>
+          <w:rFonts w:ascii="Times New Roman" w:hAnsi="Times New Roman" w:cs="Times New Roman"/>
+          <w:sz w:val="24"/>
+          <w:szCs w:val="24"/>
+        </w:rPr>
+        <w:t>. SQL injection</w:t>
+      </w:r>
+      <w:r>
+        <w:rPr>
+          <w:rFonts w:ascii="Times New Roman" w:hAnsi="Times New Roman" w:cs="Times New Roman"/>
+          <w:sz w:val="24"/>
+          <w:szCs w:val="24"/>
+        </w:rPr>
+        <w:t xml:space="preserve"> occurs when a person manipulates a data query to bypass security protocols. In a server the data contained is separated into tiers or sections. As these grow it is difficult to fit all of the necessary information in to the tier designated. This leads to something called “a</w:t>
+      </w:r>
+      <w:r>
+        <w:rPr>
+          <w:rFonts w:ascii="Times New Roman" w:hAnsi="Times New Roman" w:cs="Times New Roman"/>
+          <w:sz w:val="24"/>
+          <w:szCs w:val="24"/>
+        </w:rPr>
+        <w:t xml:space="preserve">uto </w:t>
+      </w:r>
+      <w:proofErr w:type="spellStart"/>
+      <w:r>
+        <w:rPr>
+          <w:rFonts w:ascii="Times New Roman" w:hAnsi="Times New Roman" w:cs="Times New Roman"/>
+          <w:sz w:val="24"/>
+          <w:szCs w:val="24"/>
+        </w:rPr>
+        <w:t>ti</w:t>
+      </w:r>
+      <w:r>
+        <w:rPr>
+          <w:rFonts w:ascii="Times New Roman" w:hAnsi="Times New Roman" w:cs="Times New Roman"/>
+          <w:sz w:val="24"/>
+          <w:szCs w:val="24"/>
+        </w:rPr>
+        <w:t>e</w:t>
+      </w:r>
+      <w:r>
+        <w:rPr>
+          <w:rFonts w:ascii="Times New Roman" w:hAnsi="Times New Roman" w:cs="Times New Roman"/>
+          <w:sz w:val="24"/>
+          <w:szCs w:val="24"/>
+        </w:rPr>
+        <w:t>ring</w:t>
+      </w:r>
+      <w:proofErr w:type="spellEnd"/>
+      <w:r>
+        <w:rPr>
+          <w:rFonts w:ascii="Times New Roman" w:hAnsi="Times New Roman" w:cs="Times New Roman"/>
+          <w:sz w:val="24"/>
+          <w:szCs w:val="24"/>
+        </w:rPr>
+        <w:t>”</w:t>
+      </w:r>
+      <w:r>
+        <w:rPr>
+          <w:rFonts w:ascii="Times New Roman" w:hAnsi="Times New Roman" w:cs="Times New Roman"/>
+          <w:sz w:val="24"/>
+          <w:szCs w:val="24"/>
+        </w:rPr>
+        <w:t xml:space="preserve"> of data controllers</w:t>
+      </w:r>
+      <w:r>
+        <w:rPr>
+          <w:rFonts w:ascii="Times New Roman" w:hAnsi="Times New Roman" w:cs="Times New Roman"/>
+          <w:sz w:val="24"/>
+          <w:szCs w:val="24"/>
+        </w:rPr>
+        <w:t>.</w:t>
+      </w:r>
+      <w:r>
+        <w:rPr>
+          <w:rFonts w:ascii="Times New Roman" w:hAnsi="Times New Roman" w:cs="Times New Roman"/>
+          <w:sz w:val="24"/>
+          <w:szCs w:val="24"/>
+        </w:rPr>
+        <w:t xml:space="preserve"> </w:t>
+      </w:r>
+      <w:r>
+        <w:rPr>
+          <w:rFonts w:ascii="Times New Roman" w:hAnsi="Times New Roman" w:cs="Times New Roman"/>
+          <w:sz w:val="24"/>
+          <w:szCs w:val="24"/>
+        </w:rPr>
+        <w:t>I</w:t>
+      </w:r>
+      <w:r>
+        <w:rPr>
+          <w:rFonts w:ascii="Times New Roman" w:hAnsi="Times New Roman" w:cs="Times New Roman"/>
+          <w:sz w:val="24"/>
+          <w:szCs w:val="24"/>
+        </w:rPr>
+        <w:t>n a</w:t>
+      </w:r>
+      <w:r>
+        <w:rPr>
+          <w:rFonts w:ascii="Times New Roman" w:hAnsi="Times New Roman" w:cs="Times New Roman"/>
+          <w:sz w:val="24"/>
+          <w:szCs w:val="24"/>
+        </w:rPr>
+        <w:t>uto tiered data of</w:t>
+      </w:r>
+      <w:r>
+        <w:rPr>
+          <w:rFonts w:ascii="Times New Roman" w:hAnsi="Times New Roman" w:cs="Times New Roman"/>
+          <w:sz w:val="24"/>
+          <w:szCs w:val="24"/>
+        </w:rPr>
+        <w:t xml:space="preserve"> storage medium</w:t>
+      </w:r>
+      <w:r>
+        <w:rPr>
+          <w:rFonts w:ascii="Times New Roman" w:hAnsi="Times New Roman" w:cs="Times New Roman"/>
+          <w:sz w:val="24"/>
+          <w:szCs w:val="24"/>
+        </w:rPr>
+        <w:t>s</w:t>
+      </w:r>
+      <w:r>
+        <w:rPr>
+          <w:rFonts w:ascii="Times New Roman" w:hAnsi="Times New Roman" w:cs="Times New Roman"/>
+          <w:sz w:val="24"/>
+          <w:szCs w:val="24"/>
+        </w:rPr>
+        <w:t>,</w:t>
+      </w:r>
+      <w:r>
+        <w:rPr>
+          <w:rFonts w:ascii="Times New Roman" w:hAnsi="Times New Roman" w:cs="Times New Roman"/>
+          <w:sz w:val="24"/>
+          <w:szCs w:val="24"/>
+        </w:rPr>
+        <w:t xml:space="preserve"> the controllers for this data will</w:t>
+      </w:r>
+      <w:r>
+        <w:rPr>
+          <w:rFonts w:ascii="Times New Roman" w:hAnsi="Times New Roman" w:cs="Times New Roman"/>
+          <w:sz w:val="24"/>
+          <w:szCs w:val="24"/>
+        </w:rPr>
+        <w:t xml:space="preserve"> </w:t>
+      </w:r>
+      <w:r>
+        <w:rPr>
+          <w:rFonts w:ascii="Times New Roman" w:hAnsi="Times New Roman" w:cs="Times New Roman"/>
+          <w:sz w:val="24"/>
+          <w:szCs w:val="24"/>
+        </w:rPr>
+        <w:t>lose track of which tier has what data. Input validation is needed to maintain correctness of records.</w:t>
+      </w:r>
+      <w:r>
+        <w:rPr>
+          <w:rFonts w:ascii="Times New Roman" w:hAnsi="Times New Roman" w:cs="Times New Roman"/>
+          <w:sz w:val="24"/>
+          <w:szCs w:val="24"/>
+        </w:rPr>
+        <w:t xml:space="preserve"> </w:t>
+      </w:r>
+      <w:r>
+        <w:rPr>
+          <w:rFonts w:ascii="Times New Roman" w:hAnsi="Times New Roman" w:cs="Times New Roman"/>
+          <w:sz w:val="24"/>
+          <w:szCs w:val="24"/>
+        </w:rPr>
+        <w:t>R</w:t>
+      </w:r>
+      <w:r>
+        <w:rPr>
+          <w:rFonts w:ascii="Times New Roman" w:hAnsi="Times New Roman" w:cs="Times New Roman"/>
+          <w:sz w:val="24"/>
+          <w:szCs w:val="24"/>
+        </w:rPr>
+        <w:t>eal time analysis of security threats</w:t>
+      </w:r>
+      <w:r>
+        <w:rPr>
+          <w:rFonts w:ascii="Times New Roman" w:hAnsi="Times New Roman" w:cs="Times New Roman"/>
+          <w:sz w:val="24"/>
+          <w:szCs w:val="24"/>
+        </w:rPr>
+        <w:t xml:space="preserve"> can be very difficult to detect as the intruder could acquire a vulnerable connection disconnect from this Big Data center before being noticed</w:t>
+      </w:r>
+      <w:r>
+        <w:rPr>
+          <w:rFonts w:ascii="Times New Roman" w:hAnsi="Times New Roman" w:cs="Times New Roman"/>
+          <w:sz w:val="24"/>
+          <w:szCs w:val="24"/>
+        </w:rPr>
+        <w:t>.</w:t>
+      </w:r>
+      <w:r>
+        <w:rPr>
+          <w:rFonts w:ascii="Times New Roman" w:hAnsi="Times New Roman" w:cs="Times New Roman"/>
+          <w:sz w:val="24"/>
+          <w:szCs w:val="24"/>
+        </w:rPr>
+        <w:t xml:space="preserve"> On a traditional computing system these concerns are irrelevant because they can be processed in minutes. If the same methods were used on a Big Data system, the result would take months if not years to receive.</w:t>
+      </w:r>
+      <w:r>
+        <w:rPr>
+          <w:rFonts w:ascii="Times New Roman" w:hAnsi="Times New Roman" w:cs="Times New Roman"/>
+          <w:sz w:val="24"/>
+          <w:szCs w:val="24"/>
+        </w:rPr>
+        <w:t xml:space="preserve"> One</w:t>
+      </w:r>
+      <w:r>
+        <w:rPr>
+          <w:rFonts w:ascii="Times New Roman" w:hAnsi="Times New Roman" w:cs="Times New Roman"/>
+          <w:sz w:val="24"/>
+          <w:szCs w:val="24"/>
+        </w:rPr>
+        <w:t xml:space="preserve"> additional </w:t>
+      </w:r>
+      <w:r>
+        <w:rPr>
+          <w:rFonts w:ascii="Times New Roman" w:hAnsi="Times New Roman" w:cs="Times New Roman"/>
+          <w:sz w:val="24"/>
+          <w:szCs w:val="24"/>
+        </w:rPr>
+        <w:t xml:space="preserve">problems is </w:t>
+      </w:r>
+      <w:r>
+        <w:rPr>
+          <w:rFonts w:ascii="Times New Roman" w:hAnsi="Times New Roman" w:cs="Times New Roman"/>
+          <w:sz w:val="24"/>
+          <w:szCs w:val="24"/>
+        </w:rPr>
+        <w:t>access</w:t>
+      </w:r>
+      <w:r>
+        <w:rPr>
+          <w:rFonts w:ascii="Times New Roman" w:hAnsi="Times New Roman" w:cs="Times New Roman"/>
+          <w:sz w:val="24"/>
+          <w:szCs w:val="24"/>
+        </w:rPr>
+        <w:t>.</w:t>
+      </w:r>
+      <w:r>
+        <w:rPr>
+          <w:rFonts w:ascii="Times New Roman" w:hAnsi="Times New Roman" w:cs="Times New Roman"/>
+          <w:sz w:val="24"/>
+          <w:szCs w:val="24"/>
+        </w:rPr>
+        <w:t xml:space="preserve"> </w:t>
+      </w:r>
+      <w:r>
+        <w:rPr>
+          <w:rFonts w:ascii="Times New Roman" w:hAnsi="Times New Roman" w:cs="Times New Roman"/>
+          <w:sz w:val="24"/>
+          <w:szCs w:val="24"/>
+        </w:rPr>
+        <w:t>W</w:t>
+      </w:r>
+      <w:r>
+        <w:rPr>
+          <w:rFonts w:ascii="Times New Roman" w:hAnsi="Times New Roman" w:cs="Times New Roman"/>
+          <w:sz w:val="24"/>
+          <w:szCs w:val="24"/>
+        </w:rPr>
+        <w:t xml:space="preserve">ith such large data sets it is very difficult to find one single item in the million, billions or more records contained in the set. This is not very easily solved but more easily managed with the differing big data types mentioned earlier. The issue of concurrent access is another major problem. That is to say when two or more entities modify the same records simultaneously, which one should be kept. Again no real solution exists but at the moment records are checked for differences and </w:t>
+      </w:r>
+      <w:r>
+        <w:rPr>
+          <w:rFonts w:ascii="Times New Roman" w:hAnsi="Times New Roman" w:cs="Times New Roman"/>
+          <w:sz w:val="24"/>
+          <w:szCs w:val="24"/>
+        </w:rPr>
+        <w:lastRenderedPageBreak/>
+        <w:t>merged together, another technique is to notify and reload the data to the user that attempted to save last</w:t>
+      </w:r>
+      <w:r>
+        <w:rPr>
+          <w:rFonts w:ascii="Times New Roman" w:hAnsi="Times New Roman" w:cs="Times New Roman"/>
+          <w:sz w:val="24"/>
+          <w:szCs w:val="24"/>
+        </w:rPr>
+        <w:t xml:space="preserve"> </w:t>
       </w:r>
       <w:r>
         <w:rPr>
@@ -527,7 +1025,6 @@
         </w:rPr>
         <w:t>[</w:t>
       </w:r>
-      <w:proofErr w:type="gramEnd"/>
       <w:r>
         <w:rPr>
           <w:rFonts w:ascii="Times New Roman" w:hAnsi="Times New Roman" w:cs="Times New Roman"/>
@@ -569,7 +1066,263 @@
           <w:sz w:val="24"/>
           <w:szCs w:val="24"/>
         </w:rPr>
-        <w:t>This leads us to our next topic. What happens when these monsters get out of hand?</w:t>
+        <w:t>T</w:t>
+      </w:r>
+      <w:r>
+        <w:rPr>
+          <w:rFonts w:ascii="Times New Roman" w:hAnsi="Times New Roman" w:cs="Times New Roman"/>
+          <w:sz w:val="24"/>
+          <w:szCs w:val="24"/>
+        </w:rPr>
+        <w:t xml:space="preserve">his leads us to our next topic of security. </w:t>
+      </w:r>
+      <w:r>
+        <w:rPr>
+          <w:rFonts w:ascii="Times New Roman" w:hAnsi="Times New Roman" w:cs="Times New Roman"/>
+          <w:sz w:val="24"/>
+          <w:szCs w:val="24"/>
+        </w:rPr>
+        <w:t>According to DigitalGuardian.com, the largest data breech in histor</w:t>
+      </w:r>
+      <w:r>
+        <w:rPr>
+          <w:rFonts w:ascii="Times New Roman" w:hAnsi="Times New Roman" w:cs="Times New Roman"/>
+          <w:sz w:val="24"/>
+          <w:szCs w:val="24"/>
+        </w:rPr>
+        <w:t xml:space="preserve">y occurred around March of 2012 </w:t>
+      </w:r>
+      <w:r>
+        <w:rPr>
+          <w:rFonts w:ascii="Times New Roman" w:hAnsi="Times New Roman" w:cs="Times New Roman"/>
+          <w:sz w:val="24"/>
+          <w:szCs w:val="24"/>
+        </w:rPr>
+        <w:t>[</w:t>
+      </w:r>
+      <w:r>
+        <w:rPr>
+          <w:rFonts w:ascii="Times New Roman" w:hAnsi="Times New Roman" w:cs="Times New Roman"/>
+          <w:sz w:val="24"/>
+          <w:szCs w:val="24"/>
+        </w:rPr>
+        <w:t>5</w:t>
+      </w:r>
+      <w:r>
+        <w:rPr>
+          <w:rFonts w:ascii="Times New Roman" w:hAnsi="Times New Roman" w:cs="Times New Roman"/>
+          <w:sz w:val="24"/>
+          <w:szCs w:val="24"/>
+        </w:rPr>
+        <w:t>]</w:t>
+      </w:r>
+      <w:r>
+        <w:rPr>
+          <w:rFonts w:ascii="Times New Roman" w:hAnsi="Times New Roman" w:cs="Times New Roman"/>
+          <w:sz w:val="24"/>
+          <w:szCs w:val="24"/>
+        </w:rPr>
+        <w:t>.</w:t>
+      </w:r>
+      <w:r>
+        <w:rPr>
+          <w:rFonts w:ascii="Times New Roman" w:hAnsi="Times New Roman" w:cs="Times New Roman"/>
+          <w:sz w:val="24"/>
+          <w:szCs w:val="24"/>
+        </w:rPr>
+        <w:t xml:space="preserve"> A company called Experian had acquired a smaller company called Court Ventures</w:t>
+      </w:r>
+      <w:r>
+        <w:rPr>
+          <w:rFonts w:ascii="Times New Roman" w:hAnsi="Times New Roman" w:cs="Times New Roman"/>
+          <w:sz w:val="24"/>
+          <w:szCs w:val="24"/>
+        </w:rPr>
+        <w:t xml:space="preserve"> which </w:t>
+      </w:r>
+      <w:r>
+        <w:rPr>
+          <w:rFonts w:ascii="Times New Roman" w:hAnsi="Times New Roman" w:cs="Times New Roman"/>
+          <w:sz w:val="24"/>
+          <w:szCs w:val="24"/>
+        </w:rPr>
+        <w:t>processed public records for analytics</w:t>
+      </w:r>
+      <w:r>
+        <w:rPr>
+          <w:rFonts w:ascii="Times New Roman" w:hAnsi="Times New Roman" w:cs="Times New Roman"/>
+          <w:sz w:val="24"/>
+          <w:szCs w:val="24"/>
+        </w:rPr>
+        <w:t>.</w:t>
+      </w:r>
+      <w:r>
+        <w:rPr>
+          <w:rFonts w:ascii="Times New Roman" w:hAnsi="Times New Roman" w:cs="Times New Roman"/>
+          <w:sz w:val="24"/>
+          <w:szCs w:val="24"/>
+        </w:rPr>
+        <w:t xml:space="preserve"> In the process acquiring this company, there were certain detail that were not taken into consideration. </w:t>
+      </w:r>
+      <w:r>
+        <w:rPr>
+          <w:rFonts w:ascii="Times New Roman" w:hAnsi="Times New Roman" w:cs="Times New Roman"/>
+          <w:sz w:val="24"/>
+          <w:szCs w:val="24"/>
+        </w:rPr>
+        <w:t>If</w:t>
+      </w:r>
+      <w:r>
+        <w:rPr>
+          <w:rFonts w:ascii="Times New Roman" w:hAnsi="Times New Roman" w:cs="Times New Roman"/>
+          <w:sz w:val="24"/>
+          <w:szCs w:val="24"/>
+        </w:rPr>
+        <w:t xml:space="preserve"> the proper precaution been taken by fully analyzing the company’s new assets, this entire event would never have taken place. The smaller company </w:t>
+      </w:r>
+      <w:r>
+        <w:rPr>
+          <w:rFonts w:ascii="Times New Roman" w:hAnsi="Times New Roman" w:cs="Times New Roman"/>
+          <w:sz w:val="24"/>
+          <w:szCs w:val="24"/>
+        </w:rPr>
+        <w:t>“</w:t>
+      </w:r>
+      <w:r>
+        <w:rPr>
+          <w:rFonts w:ascii="Times New Roman" w:hAnsi="Times New Roman" w:cs="Times New Roman"/>
+          <w:sz w:val="24"/>
+          <w:szCs w:val="24"/>
+        </w:rPr>
+        <w:t>Ventures</w:t>
+      </w:r>
+      <w:r>
+        <w:rPr>
+          <w:rFonts w:ascii="Times New Roman" w:hAnsi="Times New Roman" w:cs="Times New Roman"/>
+          <w:sz w:val="24"/>
+          <w:szCs w:val="24"/>
+        </w:rPr>
+        <w:t>”</w:t>
+      </w:r>
+      <w:r>
+        <w:rPr>
+          <w:rFonts w:ascii="Times New Roman" w:hAnsi="Times New Roman" w:cs="Times New Roman"/>
+          <w:sz w:val="24"/>
+          <w:szCs w:val="24"/>
+        </w:rPr>
+        <w:t xml:space="preserve"> held a contract with another company called </w:t>
+      </w:r>
+      <w:r>
+        <w:rPr>
+          <w:rFonts w:ascii="Times New Roman" w:hAnsi="Times New Roman" w:cs="Times New Roman"/>
+          <w:sz w:val="24"/>
+          <w:szCs w:val="24"/>
+        </w:rPr>
+        <w:t>“</w:t>
+      </w:r>
+      <w:r>
+        <w:rPr>
+          <w:rFonts w:ascii="Times New Roman" w:hAnsi="Times New Roman" w:cs="Times New Roman"/>
+          <w:sz w:val="24"/>
+          <w:szCs w:val="24"/>
+        </w:rPr>
+        <w:t>U.S. Info Search</w:t>
+      </w:r>
+      <w:r>
+        <w:rPr>
+          <w:rFonts w:ascii="Times New Roman" w:hAnsi="Times New Roman" w:cs="Times New Roman"/>
+          <w:sz w:val="24"/>
+          <w:szCs w:val="24"/>
+        </w:rPr>
+        <w:t>”</w:t>
+      </w:r>
+      <w:r>
+        <w:rPr>
+          <w:rFonts w:ascii="Times New Roman" w:hAnsi="Times New Roman" w:cs="Times New Roman"/>
+          <w:sz w:val="24"/>
+          <w:szCs w:val="24"/>
+        </w:rPr>
+        <w:t xml:space="preserve"> which allowed Ventures to search Info Search’s records of sensitive data for court proceedings. After Experian acquired Ventures there</w:t>
+      </w:r>
+      <w:r>
+        <w:rPr>
+          <w:rFonts w:ascii="Times New Roman" w:hAnsi="Times New Roman" w:cs="Times New Roman"/>
+          <w:sz w:val="24"/>
+          <w:szCs w:val="24"/>
+        </w:rPr>
+        <w:t xml:space="preserve"> was</w:t>
+      </w:r>
+      <w:r>
+        <w:rPr>
+          <w:rFonts w:ascii="Times New Roman" w:hAnsi="Times New Roman" w:cs="Times New Roman"/>
+          <w:sz w:val="24"/>
+          <w:szCs w:val="24"/>
+        </w:rPr>
+        <w:t xml:space="preserve"> information sold to a number of third parties</w:t>
+      </w:r>
+      <w:r>
+        <w:rPr>
+          <w:rFonts w:ascii="Times New Roman" w:hAnsi="Times New Roman" w:cs="Times New Roman"/>
+          <w:sz w:val="24"/>
+          <w:szCs w:val="24"/>
+        </w:rPr>
+        <w:t>, o</w:t>
+      </w:r>
+      <w:r>
+        <w:rPr>
+          <w:rFonts w:ascii="Times New Roman" w:hAnsi="Times New Roman" w:cs="Times New Roman"/>
+          <w:sz w:val="24"/>
+          <w:szCs w:val="24"/>
+        </w:rPr>
+        <w:t>ne of which included selling access to a company called “Vietnamese fraudster service”</w:t>
+      </w:r>
+      <w:r>
+        <w:rPr>
+          <w:rFonts w:ascii="Times New Roman" w:hAnsi="Times New Roman" w:cs="Times New Roman"/>
+          <w:sz w:val="24"/>
+          <w:szCs w:val="24"/>
+        </w:rPr>
+        <w:t>,</w:t>
+      </w:r>
+      <w:r>
+        <w:rPr>
+          <w:rFonts w:ascii="Times New Roman" w:hAnsi="Times New Roman" w:cs="Times New Roman"/>
+          <w:sz w:val="24"/>
+          <w:szCs w:val="24"/>
+        </w:rPr>
+        <w:t xml:space="preserve"> </w:t>
+      </w:r>
+      <w:r>
+        <w:rPr>
+          <w:rFonts w:ascii="Times New Roman" w:hAnsi="Times New Roman" w:cs="Times New Roman"/>
+          <w:sz w:val="24"/>
+          <w:szCs w:val="24"/>
+        </w:rPr>
+        <w:t>i</w:t>
+      </w:r>
+      <w:r>
+        <w:rPr>
+          <w:rFonts w:ascii="Times New Roman" w:hAnsi="Times New Roman" w:cs="Times New Roman"/>
+          <w:sz w:val="24"/>
+          <w:szCs w:val="24"/>
+        </w:rPr>
+        <w:t>n this deal Experian had inadvertently given a foreign company rights to look up American names, address, social security numbers, and more. The Secret Service notified Experian of what had transpired, but at that point it was too late. There is no way to know for a fact, but it</w:t>
+      </w:r>
+      <w:r>
+        <w:rPr>
+          <w:rFonts w:ascii="Times New Roman" w:hAnsi="Times New Roman" w:cs="Times New Roman"/>
+          <w:sz w:val="24"/>
+          <w:szCs w:val="24"/>
+        </w:rPr>
+        <w:t>’</w:t>
+      </w:r>
+      <w:r>
+        <w:rPr>
+          <w:rFonts w:ascii="Times New Roman" w:hAnsi="Times New Roman" w:cs="Times New Roman"/>
+          <w:sz w:val="24"/>
+          <w:szCs w:val="24"/>
+        </w:rPr>
+        <w:t>s estimated that more than 200 million records were “stolen” over the course of ten months.</w:t>
       </w:r>
     </w:p>
     <w:p>
@@ -587,165 +1340,40 @@
           <w:sz w:val="24"/>
           <w:szCs w:val="24"/>
         </w:rPr>
-        <w:t xml:space="preserve">According to DigitalGuardian.com, the largest data breech in history occurred around March of </w:t>
-      </w:r>
-      <w:proofErr w:type="gramStart"/>
-      <w:r>
-        <w:rPr>
-          <w:rFonts w:ascii="Times New Roman" w:hAnsi="Times New Roman" w:cs="Times New Roman"/>
-          <w:sz w:val="24"/>
-          <w:szCs w:val="24"/>
-        </w:rPr>
-        <w:t>2012.[</w:t>
-      </w:r>
-      <w:proofErr w:type="gramEnd"/>
-      <w:r>
-        <w:rPr>
-          <w:rFonts w:ascii="Times New Roman" w:hAnsi="Times New Roman" w:cs="Times New Roman"/>
-          <w:sz w:val="24"/>
-          <w:szCs w:val="24"/>
-        </w:rPr>
-        <w:t>5</w:t>
-      </w:r>
-      <w:r>
-        <w:rPr>
-          <w:rFonts w:ascii="Times New Roman" w:hAnsi="Times New Roman" w:cs="Times New Roman"/>
-          <w:sz w:val="24"/>
-          <w:szCs w:val="24"/>
-        </w:rPr>
-        <w:t>] A company called Experian had acquired a smaller company called Court Ventures</w:t>
-      </w:r>
-      <w:r>
-        <w:rPr>
-          <w:rFonts w:ascii="Times New Roman" w:hAnsi="Times New Roman" w:cs="Times New Roman"/>
-          <w:sz w:val="24"/>
-          <w:szCs w:val="24"/>
-        </w:rPr>
-        <w:t xml:space="preserve">, this </w:t>
-      </w:r>
-      <w:r>
-        <w:rPr>
-          <w:rFonts w:ascii="Times New Roman" w:hAnsi="Times New Roman" w:cs="Times New Roman"/>
-          <w:sz w:val="24"/>
-          <w:szCs w:val="24"/>
-        </w:rPr>
-        <w:lastRenderedPageBreak/>
-        <w:t>company processed public records for analytics</w:t>
-      </w:r>
-      <w:r>
-        <w:rPr>
-          <w:rFonts w:ascii="Times New Roman" w:hAnsi="Times New Roman" w:cs="Times New Roman"/>
-          <w:sz w:val="24"/>
-          <w:szCs w:val="24"/>
-        </w:rPr>
-        <w:t>.</w:t>
-      </w:r>
-      <w:r>
-        <w:rPr>
-          <w:rFonts w:ascii="Times New Roman" w:hAnsi="Times New Roman" w:cs="Times New Roman"/>
-          <w:sz w:val="24"/>
-          <w:szCs w:val="24"/>
-        </w:rPr>
-        <w:t xml:space="preserve"> In the process acquiring this company, there were certain detail that were not taken into consideration. This is a perfect example of careless pokers without the foresight to predict what would happen. Had the proper precaution been taken by fully analyzing the company’s new assets, this entire event would never have taken place. That being said, the smaller company </w:t>
-      </w:r>
-      <w:r>
-        <w:rPr>
-          <w:rFonts w:ascii="Times New Roman" w:hAnsi="Times New Roman" w:cs="Times New Roman"/>
-          <w:sz w:val="24"/>
-          <w:szCs w:val="24"/>
-        </w:rPr>
-        <w:t>“</w:t>
-      </w:r>
-      <w:r>
-        <w:rPr>
-          <w:rFonts w:ascii="Times New Roman" w:hAnsi="Times New Roman" w:cs="Times New Roman"/>
-          <w:sz w:val="24"/>
-          <w:szCs w:val="24"/>
-        </w:rPr>
-        <w:t>Ventures</w:t>
-      </w:r>
-      <w:r>
-        <w:rPr>
-          <w:rFonts w:ascii="Times New Roman" w:hAnsi="Times New Roman" w:cs="Times New Roman"/>
-          <w:sz w:val="24"/>
-          <w:szCs w:val="24"/>
-        </w:rPr>
-        <w:t>”</w:t>
-      </w:r>
-      <w:r>
-        <w:rPr>
-          <w:rFonts w:ascii="Times New Roman" w:hAnsi="Times New Roman" w:cs="Times New Roman"/>
-          <w:sz w:val="24"/>
-          <w:szCs w:val="24"/>
-        </w:rPr>
-        <w:t xml:space="preserve"> held a contract with another company called </w:t>
-      </w:r>
-      <w:r>
-        <w:rPr>
-          <w:rFonts w:ascii="Times New Roman" w:hAnsi="Times New Roman" w:cs="Times New Roman"/>
-          <w:sz w:val="24"/>
-          <w:szCs w:val="24"/>
-        </w:rPr>
-        <w:t>“</w:t>
-      </w:r>
-      <w:r>
-        <w:rPr>
-          <w:rFonts w:ascii="Times New Roman" w:hAnsi="Times New Roman" w:cs="Times New Roman"/>
-          <w:sz w:val="24"/>
-          <w:szCs w:val="24"/>
-        </w:rPr>
-        <w:t>U.S. Info Search</w:t>
-      </w:r>
-      <w:r>
-        <w:rPr>
-          <w:rFonts w:ascii="Times New Roman" w:hAnsi="Times New Roman" w:cs="Times New Roman"/>
-          <w:sz w:val="24"/>
-          <w:szCs w:val="24"/>
-        </w:rPr>
-        <w:t>”</w:t>
-      </w:r>
-      <w:r>
-        <w:rPr>
-          <w:rFonts w:ascii="Times New Roman" w:hAnsi="Times New Roman" w:cs="Times New Roman"/>
-          <w:sz w:val="24"/>
-          <w:szCs w:val="24"/>
-        </w:rPr>
-        <w:t xml:space="preserve"> which allowed Ventures to search Info Search’s records of sensitive data for court proceedings. After Experian acquired Ventures there</w:t>
-      </w:r>
-      <w:r>
-        <w:rPr>
-          <w:rFonts w:ascii="Times New Roman" w:hAnsi="Times New Roman" w:cs="Times New Roman"/>
-          <w:sz w:val="24"/>
-          <w:szCs w:val="24"/>
-        </w:rPr>
-        <w:t xml:space="preserve"> was</w:t>
-      </w:r>
-      <w:r>
-        <w:rPr>
-          <w:rFonts w:ascii="Times New Roman" w:hAnsi="Times New Roman" w:cs="Times New Roman"/>
-          <w:sz w:val="24"/>
-          <w:szCs w:val="24"/>
-        </w:rPr>
-        <w:t xml:space="preserve"> information sold to a number of third parties. One of which included selling access to a company called “Vietnamese fraudster service”. In this deal Experian had inadvertently given a foreign company rights to look up American names, address, social security numbers, and more. The Secret Service notified Experian of what had transpired, but at that point it was too late. There is no way to know for a fact, but its estimated that more than 200 million records were “stolen” over the course of ten months.</w:t>
-      </w:r>
-    </w:p>
-    <w:p>
-      <w:pPr>
-        <w:spacing w:line="360" w:lineRule="auto"/>
-        <w:rPr>
-          <w:rFonts w:ascii="Times New Roman" w:hAnsi="Times New Roman" w:cs="Times New Roman"/>
-          <w:sz w:val="24"/>
-          <w:szCs w:val="24"/>
-        </w:rPr>
-      </w:pPr>
-      <w:r>
-        <w:rPr>
-          <w:rFonts w:ascii="Times New Roman" w:hAnsi="Times New Roman" w:cs="Times New Roman"/>
-          <w:sz w:val="24"/>
-          <w:szCs w:val="24"/>
-        </w:rPr>
         <w:tab/>
-        <w:t>Education and careful analytics are the key to preventing future disasters. When technology is handed from on person to the next</w:t>
+        <w:t>Education and careful analytics are the key to preventing future disasters.</w:t>
+      </w:r>
+      <w:r>
+        <w:rPr>
+          <w:rFonts w:ascii="Times New Roman" w:hAnsi="Times New Roman" w:cs="Times New Roman"/>
+          <w:sz w:val="24"/>
+          <w:szCs w:val="24"/>
+        </w:rPr>
+        <w:t xml:space="preserve"> More so than that,</w:t>
+      </w:r>
+      <w:r>
+        <w:rPr>
+          <w:rFonts w:ascii="Times New Roman" w:hAnsi="Times New Roman" w:cs="Times New Roman"/>
+          <w:sz w:val="24"/>
+          <w:szCs w:val="24"/>
+        </w:rPr>
+        <w:t xml:space="preserve"> </w:t>
+      </w:r>
+      <w:r>
+        <w:rPr>
+          <w:rFonts w:ascii="Times New Roman" w:hAnsi="Times New Roman" w:cs="Times New Roman"/>
+          <w:sz w:val="24"/>
+          <w:szCs w:val="24"/>
+        </w:rPr>
+        <w:t xml:space="preserve">the use of proper technologies and techniques will reduce the run time resulting in faster analysis and more accurate results. </w:t>
+      </w:r>
+      <w:r>
+        <w:rPr>
+          <w:rFonts w:ascii="Times New Roman" w:hAnsi="Times New Roman" w:cs="Times New Roman"/>
+          <w:sz w:val="24"/>
+          <w:szCs w:val="24"/>
+        </w:rPr>
+        <w:t>When technology is handed from on person to the next</w:t>
       </w:r>
       <w:r>
         <w:rPr>
@@ -777,7 +1405,39 @@
           <w:sz w:val="24"/>
           <w:szCs w:val="24"/>
         </w:rPr>
-        <w:t xml:space="preserve"> a caretaker can become a poker. Not fully understanding what that person</w:t>
+        <w:t xml:space="preserve"> a care</w:t>
+      </w:r>
+      <w:r>
+        <w:rPr>
+          <w:rFonts w:ascii="Times New Roman" w:hAnsi="Times New Roman" w:cs="Times New Roman"/>
+          <w:sz w:val="24"/>
+          <w:szCs w:val="24"/>
+        </w:rPr>
+        <w:t xml:space="preserve">ful coder </w:t>
+      </w:r>
+      <w:r>
+        <w:rPr>
+          <w:rFonts w:ascii="Times New Roman" w:hAnsi="Times New Roman" w:cs="Times New Roman"/>
+          <w:sz w:val="24"/>
+          <w:szCs w:val="24"/>
+        </w:rPr>
+        <w:t>can become r</w:t>
+      </w:r>
+      <w:r>
+        <w:rPr>
+          <w:rFonts w:ascii="Times New Roman" w:hAnsi="Times New Roman" w:cs="Times New Roman"/>
+          <w:sz w:val="24"/>
+          <w:szCs w:val="24"/>
+        </w:rPr>
+        <w:t>esponsible for a big mess.</w:t>
+      </w:r>
+      <w:r>
+        <w:rPr>
+          <w:rFonts w:ascii="Times New Roman" w:hAnsi="Times New Roman" w:cs="Times New Roman"/>
+          <w:sz w:val="24"/>
+          <w:szCs w:val="24"/>
+        </w:rPr>
+        <w:t xml:space="preserve"> Not fully understanding what that person</w:t>
       </w:r>
       <w:r>
         <w:rPr>
@@ -795,16 +1455,8 @@
         </w:rPr>
         <w:t xml:space="preserve"> If this continues who knows what the future holds for the symbiotic relationship between man and machine.</w:t>
       </w:r>
-    </w:p>
-    <w:p>
-      <w:pPr>
-        <w:spacing w:line="360" w:lineRule="auto"/>
-        <w:rPr>
-          <w:rFonts w:ascii="Times New Roman" w:hAnsi="Times New Roman" w:cs="Times New Roman"/>
-          <w:sz w:val="24"/>
-          <w:szCs w:val="24"/>
-        </w:rPr>
-      </w:pPr>
+      <w:bookmarkStart w:id="0" w:name="_GoBack"/>
+      <w:bookmarkEnd w:id="0"/>
     </w:p>
     <w:sectPr>
       <w:pgSz w:w="12240" w:h="15840"/>
@@ -817,7 +1469,7 @@
 </file>
 
 <file path=word/styles.xml><?xml version="1.0" encoding="utf-8"?>
-<w:styles xmlns:mc="http://schemas.openxmlformats.org/markup-compatibility/2006" xmlns:r="http://schemas.openxmlformats.org/officeDocument/2006/relationships" xmlns:w="http://schemas.openxmlformats.org/wordprocessingml/2006/main" xmlns:w14="http://schemas.microsoft.com/office/word/2010/wordml" xmlns:w15="http://schemas.microsoft.com/office/word/2012/wordml" xmlns:w16se="http://schemas.microsoft.com/office/word/2015/wordml/symex" mc:Ignorable="w14 w15 w16se">
+<w:styles xmlns:mc="http://schemas.openxmlformats.org/markup-compatibility/2006" xmlns:r="http://schemas.openxmlformats.org/officeDocument/2006/relationships" xmlns:w="http://schemas.openxmlformats.org/wordprocessingml/2006/main" xmlns:w14="http://schemas.microsoft.com/office/word/2010/wordml" xmlns:w15="http://schemas.microsoft.com/office/word/2012/wordml" mc:Ignorable="w14 w15">
   <w:docDefaults>
     <w:rPrDefault>
       <w:rPr>
@@ -833,7 +1485,7 @@
       </w:pPr>
     </w:pPrDefault>
   </w:docDefaults>
-  <w:latentStyles w:defLockedState="0" w:defUIPriority="99" w:defSemiHidden="0" w:defUnhideWhenUsed="0" w:defQFormat="0" w:count="372">
+  <w:latentStyles w:defLockedState="0" w:defUIPriority="99" w:defSemiHidden="0" w:defUnhideWhenUsed="0" w:defQFormat="0" w:count="371">
     <w:lsdException w:name="Normal" w:uiPriority="0" w:qFormat="1"/>
     <w:lsdException w:name="heading 1" w:uiPriority="9" w:qFormat="1"/>
     <w:lsdException w:name="heading 2" w:semiHidden="1" w:uiPriority="9" w:unhideWhenUsed="1" w:qFormat="1"/>
@@ -1205,7 +1857,6 @@
     <w:lsdException w:name="List Table 5 Dark Accent 6" w:uiPriority="50"/>
     <w:lsdException w:name="List Table 6 Colorful Accent 6" w:uiPriority="51"/>
     <w:lsdException w:name="List Table 7 Colorful Accent 6" w:uiPriority="52"/>
-    <w:lsdException w:name="Mention" w:semiHidden="1" w:unhideWhenUsed="1"/>
   </w:latentStyles>
   <w:style w:type="paragraph" w:default="1" w:styleId="Normal">
     <w:name w:val="Normal"/>

</xml_diff>